<commit_message>
read/write file name .csv and create file
</commit_message>
<xml_diff>
--- a/document/Command Line.docx
+++ b/document/Command Line.docx
@@ -256,12 +256,71 @@
           <w:ilvl w:val="0"/>
           <w:numId w:val="1"/>
         </w:numPr>
-        <w:rPr>
-          <w:cs/>
-        </w:rPr>
       </w:pPr>
       <w:r>
         <w:t>tyi =&gt; type name interface</w:t>
+      </w:r>
+    </w:p>
+    <w:p>
+      <w:pPr>
+        <w:pStyle w:val="ListParagraph"/>
+        <w:numPr>
+          <w:ilvl w:val="0"/>
+          <w:numId w:val="1"/>
+        </w:numPr>
+      </w:pPr>
+      <w:r>
+        <w:t xml:space="preserve">helloweb =&gt; </w:t>
+      </w:r>
+      <w:r>
+        <w:rPr>
+          <w:rFonts w:hint="cs"/>
+          <w:cs/>
+        </w:rPr>
+        <w:t xml:space="preserve">เขียน </w:t>
+      </w:r>
+      <w:r>
+        <w:t xml:space="preserve">handler </w:t>
+      </w:r>
+      <w:r>
+        <w:rPr>
+          <w:rFonts w:hint="cs"/>
+          <w:cs/>
+        </w:rPr>
+        <w:t>อัตโนมัติ</w:t>
+      </w:r>
+    </w:p>
+    <w:p>
+      <w:pPr>
+        <w:pStyle w:val="ListParagraph"/>
+        <w:numPr>
+          <w:ilvl w:val="0"/>
+          <w:numId w:val="1"/>
+        </w:numPr>
+        <w:rPr>
+          <w:rFonts w:hint="cs"/>
+          <w:cs/>
+        </w:rPr>
+      </w:pPr>
+      <w:r>
+        <w:t xml:space="preserve">hand =&gt; </w:t>
+      </w:r>
+      <w:r>
+        <w:rPr>
+          <w:rFonts w:hint="cs"/>
+          <w:cs/>
+        </w:rPr>
+        <w:t xml:space="preserve">สร้าง </w:t>
+      </w:r>
+      <w:r>
+        <w:t xml:space="preserve">handler </w:t>
+      </w:r>
+      <w:r>
+        <w:rPr>
+          <w:rFonts w:hint="cs"/>
+          <w:cs/>
+        </w:rPr>
+        <w:t>อัตโนมัติ</w:t>
       </w:r>
     </w:p>
     <w:sectPr>

</xml_diff>